<commit_message>
Add email/password under login requirements
</commit_message>
<xml_diff>
--- a/docs/requirement-docs/fashionXproject Requirements Document V01.docx
+++ b/docs/requirement-docs/fashionXproject Requirements Document V01.docx
@@ -28,15 +28,7 @@
         </w:numPr>
       </w:pPr>
       <w:r>
-        <w:t xml:space="preserve">Headers/categories should be bold and should each be identified with </w:t>
-      </w:r>
-      <w:proofErr w:type="gramStart"/>
-      <w:r>
-        <w:t>it’s</w:t>
-      </w:r>
-      <w:proofErr w:type="gramEnd"/>
-      <w:r>
-        <w:t xml:space="preserve"> own number (e.g., Login will be category 1).</w:t>
+        <w:t>Headers/categories should be bold and should each be identified with it’s own number (e.g., Login will be category 1).</w:t>
       </w:r>
     </w:p>
     <w:p>
@@ -155,6 +147,18 @@
       <w:pPr>
         <w:pStyle w:val="ListParagraph"/>
         <w:numPr>
+          <w:ilvl w:val="2"/>
+          <w:numId w:val="6"/>
+        </w:numPr>
+      </w:pPr>
+      <w:r>
+        <w:t>Email and password login</w:t>
+      </w:r>
+    </w:p>
+    <w:p>
+      <w:pPr>
+        <w:pStyle w:val="ListParagraph"/>
+        <w:numPr>
           <w:ilvl w:val="1"/>
           <w:numId w:val="6"/>
         </w:numPr>
@@ -197,13 +201,8 @@
         <w:t>(</w:t>
       </w:r>
       <w:r>
-        <w:t>Instagram-</w:t>
-      </w:r>
-      <w:proofErr w:type="spellStart"/>
-      <w:r>
-        <w:t>esque</w:t>
-      </w:r>
-      <w:proofErr w:type="spellEnd"/>
+        <w:t>Instagram-esque</w:t>
+      </w:r>
       <w:r>
         <w:t>)</w:t>
       </w:r>
@@ -372,21 +371,15 @@
       <w:r>
         <w:t xml:space="preserve">3.1 Shopper Profile </w:t>
       </w:r>
+    </w:p>
+    <w:p>
+      <w:r>
+        <w:tab/>
+        <w:t>3.2 News Feed</w:t>
+      </w:r>
       <w:bookmarkStart w:id="0" w:name="_GoBack"/>
       <w:bookmarkEnd w:id="0"/>
     </w:p>
-    <w:p>
-      <w:r>
-        <w:tab/>
-        <w:t xml:space="preserve">3.2 News Feed </w:t>
-      </w:r>
-    </w:p>
-    <w:p>
-      <w:r>
-        <w:tab/>
-      </w:r>
-    </w:p>
-    <w:p/>
     <w:sectPr>
       <w:pgSz w:w="12240" w:h="15840"/>
       <w:pgMar w:top="1440" w:right="1440" w:bottom="1440" w:left="1440" w:header="720" w:footer="720" w:gutter="0"/>
@@ -1075,7 +1068,7 @@
       </w:pPr>
     </w:pPrDefault>
   </w:docDefaults>
-  <w:latentStyles w:defLockedState="0" w:defUIPriority="99" w:defSemiHidden="0" w:defUnhideWhenUsed="0" w:defQFormat="0" w:count="382">
+  <w:latentStyles w:defLockedState="0" w:defUIPriority="99" w:defSemiHidden="0" w:defUnhideWhenUsed="0" w:defQFormat="0" w:count="380">
     <w:lsdException w:name="Normal" w:uiPriority="0" w:qFormat="1"/>
     <w:lsdException w:name="heading 1" w:uiPriority="9" w:qFormat="1"/>
     <w:lsdException w:name="heading 2" w:semiHidden="1" w:uiPriority="9" w:unhideWhenUsed="1" w:qFormat="1"/>
@@ -1447,8 +1440,6 @@
     <w:lsdException w:name="List Table 5 Dark Accent 6" w:uiPriority="50"/>
     <w:lsdException w:name="List Table 6 Colorful Accent 6" w:uiPriority="51"/>
     <w:lsdException w:name="List Table 7 Colorful Accent 6" w:uiPriority="52"/>
-    <w:lsdException w:name="Mention" w:semiHidden="1" w:unhideWhenUsed="1"/>
-    <w:lsdException w:name="Smart Hyperlink" w:semiHidden="1" w:unhideWhenUsed="1"/>
   </w:latentStyles>
   <w:style w:type="paragraph" w:default="1" w:styleId="Normal">
     <w:name w:val="Normal"/>

</xml_diff>